<commit_message>
Add link to jackdunn.org
</commit_message>
<xml_diff>
--- a/cv.docx
+++ b/cv.docx
@@ -751,10 +751,24 @@
         </w:numPr>
       </w:pPr>
       <w:r>
-        <w:t xml:space="preserve">Testimonials available at www.jackdunn.org.</w:t>
-      </w:r>
-    </w:p>
-    <w:bookmarkStart w:id="42" w:name="flying-note-english-tutor-201213"/>
+        <w:t xml:space="preserve">Testimonials available at</w:t>
+      </w:r>
+      <w:r>
+        <w:t xml:space="preserve"> </w:t>
+      </w:r>
+      <w:hyperlink r:id="rId42">
+        <w:r>
+          <w:rPr>
+            <w:rStyle w:val="Link"/>
+          </w:rPr>
+          <w:t xml:space="preserve">www.jackdunn.org</w:t>
+        </w:r>
+      </w:hyperlink>
+      <w:r>
+        <w:t xml:space="preserve">.</w:t>
+      </w:r>
+    </w:p>
+    <w:bookmarkStart w:id="43" w:name="flying-note-english-tutor-201213"/>
     <w:p>
       <w:pPr>
         <w:pStyle w:val="Heading3"/>
@@ -763,7 +777,7 @@
         <w:t xml:space="preserve">Flying Note — English Tutor (2012–13)</w:t>
       </w:r>
     </w:p>
-    <w:bookmarkEnd w:id="42"/>
+    <w:bookmarkEnd w:id="43"/>
     <w:p>
       <w:pPr>
         <w:pStyle w:val="Compact"/>
@@ -776,7 +790,7 @@
         <w:t xml:space="preserve">Delivered online English tuition to students in South Korea, providing assistance to the students by assisting with their writing, and demonstrating correct English speech in presentations.</w:t>
       </w:r>
     </w:p>
-    <w:bookmarkStart w:id="43" w:name="university-of-auckland-part-i-assistance-mentor-201112"/>
+    <w:bookmarkStart w:id="44" w:name="university-of-auckland-part-i-assistance-mentor-201112"/>
     <w:p>
       <w:pPr>
         <w:pStyle w:val="Heading3"/>
@@ -785,7 +799,7 @@
         <w:t xml:space="preserve">University of Auckland — Part I Assistance Mentor (2011–12)</w:t>
       </w:r>
     </w:p>
-    <w:bookmarkEnd w:id="43"/>
+    <w:bookmarkEnd w:id="44"/>
     <w:p>
       <w:pPr>
         <w:pStyle w:val="Compact"/>
@@ -798,7 +812,7 @@
         <w:t xml:space="preserve">Provided academic support for first year engineering students through individual tutoring.</w:t>
       </w:r>
     </w:p>
-    <w:bookmarkStart w:id="44" w:name="research-experience"/>
+    <w:bookmarkStart w:id="45" w:name="research-experience"/>
     <w:p>
       <w:pPr>
         <w:pStyle w:val="Heading2"/>
@@ -807,8 +821,8 @@
         <w:t xml:space="preserve">Research Experience</w:t>
       </w:r>
     </w:p>
-    <w:bookmarkEnd w:id="44"/>
-    <w:bookmarkStart w:id="45" w:name="university-of-auckland-research-assistant-2014"/>
+    <w:bookmarkEnd w:id="45"/>
+    <w:bookmarkStart w:id="46" w:name="university-of-auckland-research-assistant-2014"/>
     <w:p>
       <w:pPr>
         <w:pStyle w:val="Heading3"/>
@@ -817,7 +831,7 @@
         <w:t xml:space="preserve">University of Auckland — Research Assistant (2014)</w:t>
       </w:r>
     </w:p>
-    <w:bookmarkEnd w:id="45"/>
+    <w:bookmarkEnd w:id="46"/>
     <w:p>
       <w:pPr>
         <w:pStyle w:val="Compact"/>
@@ -830,7 +844,7 @@
         <w:t xml:space="preserve">Continuation of Honours research regarding pricing problems in mixed-integer programs.</w:t>
       </w:r>
     </w:p>
-    <w:bookmarkStart w:id="46" w:name="university-of-auckland-honours-thesis-engineering-science-2013"/>
+    <w:bookmarkStart w:id="47" w:name="university-of-auckland-honours-thesis-engineering-science-2013"/>
     <w:p>
       <w:pPr>
         <w:pStyle w:val="Heading3"/>
@@ -839,7 +853,7 @@
         <w:t xml:space="preserve">University of Auckland — Honours Thesis, Engineering Science (2013)</w:t>
       </w:r>
     </w:p>
-    <w:bookmarkEnd w:id="46"/>
+    <w:bookmarkEnd w:id="47"/>
     <w:p>
       <w:r>
         <w:rPr>
@@ -901,7 +915,7 @@
       <w:r>
         <w:t xml:space="preserve"> </w:t>
       </w:r>
-      <w:hyperlink r:id="rId47">
+      <w:hyperlink r:id="rId48">
         <w:r>
           <w:rPr>
             <w:rStyle w:val="Link"/>
@@ -933,7 +947,7 @@
           <w:ilvl w:val="1"/>
         </w:numPr>
       </w:pPr>
-      <w:hyperlink r:id="rId48">
+      <w:hyperlink r:id="rId49">
         <w:r>
           <w:rPr>
             <w:rStyle w:val="Link"/>
@@ -950,7 +964,7 @@
           <w:ilvl w:val="1"/>
         </w:numPr>
       </w:pPr>
-      <w:hyperlink r:id="rId49">
+      <w:hyperlink r:id="rId50">
         <w:r>
           <w:rPr>
             <w:rStyle w:val="Link"/>
@@ -959,7 +973,7 @@
         </w:r>
       </w:hyperlink>
     </w:p>
-    <w:bookmarkStart w:id="50" w:name="community-involvement"/>
+    <w:bookmarkStart w:id="51" w:name="community-involvement"/>
     <w:p>
       <w:pPr>
         <w:pStyle w:val="Heading2"/>
@@ -968,8 +982,8 @@
         <w:t xml:space="preserve">Community Involvement</w:t>
       </w:r>
     </w:p>
-    <w:bookmarkEnd w:id="50"/>
-    <w:bookmarkStart w:id="51" w:name="wellington-warlords-wargaming-club-2000-14"/>
+    <w:bookmarkEnd w:id="51"/>
+    <w:bookmarkStart w:id="52" w:name="wellington-warlords-wargaming-club-2000-14"/>
     <w:p>
       <w:pPr>
         <w:pStyle w:val="Heading3"/>
@@ -978,7 +992,7 @@
         <w:t xml:space="preserve">Wellington Warlords Wargaming Club (2000-14)</w:t>
       </w:r>
     </w:p>
-    <w:bookmarkEnd w:id="51"/>
+    <w:bookmarkEnd w:id="52"/>
     <w:p>
       <w:r>
         <w:t xml:space="preserve">Voluntary Services:</w:t>
@@ -1109,7 +1123,7 @@
         <w:t xml:space="preserve">Numerous awards for sportsmanship and for painting ability.</w:t>
       </w:r>
     </w:p>
-    <w:bookmarkStart w:id="52" w:name="google-student-ambassador-2013"/>
+    <w:bookmarkStart w:id="53" w:name="google-student-ambassador-2013"/>
     <w:p>
       <w:pPr>
         <w:pStyle w:val="Heading3"/>
@@ -1118,7 +1132,7 @@
         <w:t xml:space="preserve">Google Student Ambassador (2013)</w:t>
       </w:r>
     </w:p>
-    <w:bookmarkEnd w:id="52"/>
+    <w:bookmarkEnd w:id="53"/>
     <w:p>
       <w:pPr>
         <w:pStyle w:val="Compact"/>
@@ -1143,7 +1157,7 @@
         <w:t xml:space="preserve">Promote Google products on campus, and act as a contact at the University for Google teams.</w:t>
       </w:r>
     </w:p>
-    <w:bookmarkStart w:id="53" w:name="university-of-auckland-operations-research-students-association-2011"/>
+    <w:bookmarkStart w:id="54" w:name="university-of-auckland-operations-research-students-association-2011"/>
     <w:p>
       <w:pPr>
         <w:pStyle w:val="Heading3"/>
@@ -1152,7 +1166,7 @@
         <w:t xml:space="preserve">University of Auckland — Operations Research Students Association (2011)</w:t>
       </w:r>
     </w:p>
-    <w:bookmarkEnd w:id="53"/>
+    <w:bookmarkEnd w:id="54"/>
     <w:p>
       <w:pPr>
         <w:pStyle w:val="Compact"/>
@@ -1188,7 +1202,7 @@
 <file path=word/numbering.xml><?xml version="1.0" encoding="utf-8"?>
 <w:numbering xmlns:w="http://schemas.openxmlformats.org/wordprocessingml/2006/main">
   <w:abstractNum w:abstractNumId="0">
-    <w:nsid w:val="ab9209a2"/>
+    <w:nsid w:val="1280806a"/>
     <w:multiLevelType w:val="multilevel"/>
     <w:lvl w:ilvl="0">
       <w:numFmt w:val="bullet"/>
@@ -1269,7 +1283,7 @@
     </w:lvl>
   </w:abstractNum>
   <w:abstractNum w:abstractNumId="2">
-    <w:nsid w:val="939f08f3"/>
+    <w:nsid w:val="a51589f8"/>
     <w:multiLevelType w:val="multilevel"/>
     <w:lvl w:ilvl="0">
       <w:numFmt w:val="bullet"/>

</xml_diff>

<commit_message>
Change wording on senior scholar.
</commit_message>
<xml_diff>
--- a/cv.docx
+++ b/cv.docx
@@ -321,7 +321,7 @@
         </w:numPr>
       </w:pPr>
       <w:r>
-        <w:t xml:space="preserve">2013: Senior Scholar Award, Engineering Science — Graduated top of class</w:t>
+        <w:t xml:space="preserve">2013: Senior Scholar Award, Engineering Science — Top of graduating Engineering class</w:t>
       </w:r>
     </w:p>
     <w:p>
@@ -1202,7 +1202,7 @@
 <file path=word/numbering.xml><?xml version="1.0" encoding="utf-8"?>
 <w:numbering xmlns:w="http://schemas.openxmlformats.org/wordprocessingml/2006/main">
   <w:abstractNum w:abstractNumId="0">
-    <w:nsid w:val="1280806a"/>
+    <w:nsid w:val="7fd210eb"/>
     <w:multiLevelType w:val="multilevel"/>
     <w:lvl w:ilvl="0">
       <w:numFmt w:val="bullet"/>
@@ -1283,7 +1283,7 @@
     </w:lvl>
   </w:abstractNum>
   <w:abstractNum w:abstractNumId="2">
-    <w:nsid w:val="a51589f8"/>
+    <w:nsid w:val="d37e781e"/>
     <w:multiLevelType w:val="multilevel"/>
     <w:lvl w:ilvl="0">
       <w:numFmt w:val="bullet"/>

</xml_diff>